<commit_message>
Fixed Absolute Linking problem with structure of git hub pages.
</commit_message>
<xml_diff>
--- a/other_files/Portfolio.docx
+++ b/other_files/Portfolio.docx
@@ -160,8 +160,18 @@
           <w:sz w:val="72"/>
           <w:szCs w:val="72"/>
         </w:rPr>
-        <w:t>Bryce Summers</w:t>
-      </w:r>
+        <w:t xml:space="preserve">Bryce </w:t>
+      </w:r>
+      <w:proofErr w:type="gramStart"/>
+      <w:r>
+        <w:rPr>
+          <w:rFonts w:ascii="Adobe Gothic Std B" w:eastAsia="Adobe Gothic Std B" w:hAnsi="Adobe Gothic Std B"/>
+          <w:sz w:val="72"/>
+          <w:szCs w:val="72"/>
+        </w:rPr>
+        <w:t>Summers</w:t>
+      </w:r>
+      <w:proofErr w:type="gramEnd"/>
       <w:r>
         <w:rPr>
           <w:rFonts w:ascii="Adobe Gothic Std B" w:eastAsia="Adobe Gothic Std B" w:hAnsi="Adobe Gothic Std B"/>
@@ -350,6 +360,40 @@
       </w:pPr>
       <w:r>
         <w:lastRenderedPageBreak/>
+        <w:t>Work in progress!!</w:t>
+      </w:r>
+    </w:p>
+    <w:p/>
+    <w:p/>
+    <w:p/>
+    <w:p/>
+    <w:p>
+      <w:pPr>
+        <w:rPr>
+          <w:sz w:val="56"/>
+          <w:szCs w:val="56"/>
+        </w:rPr>
+      </w:pPr>
+    </w:p>
+    <w:p>
+      <w:r>
+        <w:rPr>
+          <w:color w:val="FF0000"/>
+          <w:sz w:val="56"/>
+          <w:szCs w:val="56"/>
+        </w:rPr>
+        <w:t>Dear Reader, This portfolio is a work in progress. I haven’t gone about making proper images and putting this documentation together in a meaningful way yet, since that will take longer than the time I have left.</w:t>
+      </w:r>
+      <w:r>
+        <w:br w:type="page"/>
+      </w:r>
+    </w:p>
+    <w:p>
+      <w:pPr>
+        <w:pStyle w:val="Title"/>
+      </w:pPr>
+      <w:r>
+        <w:lastRenderedPageBreak/>
         <w:t>NASA JPL</w:t>
       </w:r>
     </w:p>
@@ -569,7 +613,15 @@
     </w:p>
     <w:p>
       <w:r>
-        <w:t>We prototyped user interactions for navigating a hierarchy using the holo lens for the NASA JPL Ops lab.</w:t>
+        <w:t xml:space="preserve">We prototyped user interactions for navigating a hierarchy using the </w:t>
+      </w:r>
+      <w:proofErr w:type="spellStart"/>
+      <w:r>
+        <w:t>holo</w:t>
+      </w:r>
+      <w:proofErr w:type="spellEnd"/>
+      <w:r>
+        <w:t xml:space="preserve"> lens for the NASA JPL Ops lab.</w:t>
       </w:r>
     </w:p>
     <w:p>
@@ -581,10 +633,12 @@
       <w:pPr>
         <w:pStyle w:val="Title"/>
       </w:pPr>
+      <w:proofErr w:type="spellStart"/>
       <w:r>
         <w:lastRenderedPageBreak/>
         <w:t>SimUrban</w:t>
       </w:r>
+      <w:proofErr w:type="spellEnd"/>
     </w:p>
     <w:p>
       <w:r>
@@ -1023,9 +1077,14 @@
       </w:r>
     </w:p>
     <w:p>
-      <w:r>
-        <w:br w:type="page"/>
-      </w:r>
+      <w:hyperlink r:id="rId17" w:history="1">
+        <w:r>
+          <w:rPr>
+            <w:rStyle w:val="Hyperlink"/>
+          </w:rPr>
+          <w:t>http://bryce-summers.github.io/Project_Pages/SummersCAMP.html</w:t>
+        </w:r>
+      </w:hyperlink>
     </w:p>
     <w:p>
       <w:pPr>
@@ -1033,7 +1092,7 @@
       </w:pPr>
       <w:r>
         <w:lastRenderedPageBreak/>
-        <w:t>Crane Diagrams</w:t>
+        <w:t>Crane Diagram Automation</w:t>
       </w:r>
     </w:p>
     <w:p>
@@ -1059,7 +1118,7 @@
                     </pic:cNvPicPr>
                   </pic:nvPicPr>
                   <pic:blipFill>
-                    <a:blip r:embed="rId17" cstate="print">
+                    <a:blip r:embed="rId18" cstate="print">
                       <a:extLst>
                         <a:ext uri="{28A0092B-C50C-407E-A947-70E740481C1C}">
                           <a14:useLocalDpi xmlns:a14="http://schemas.microsoft.com/office/drawing/2010/main" val="0"/>
@@ -1112,7 +1171,7 @@
                     </pic:cNvPicPr>
                   </pic:nvPicPr>
                   <pic:blipFill>
-                    <a:blip r:embed="rId18" cstate="print">
+                    <a:blip r:embed="rId19" cstate="print">
                       <a:extLst>
                         <a:ext uri="{28A0092B-C50C-407E-A947-70E740481C1C}">
                           <a14:useLocalDpi xmlns:a14="http://schemas.microsoft.com/office/drawing/2010/main" val="0"/>
@@ -1165,7 +1224,7 @@
                     </pic:cNvPicPr>
                   </pic:nvPicPr>
                   <pic:blipFill>
-                    <a:blip r:embed="rId19" cstate="print">
+                    <a:blip r:embed="rId20" cstate="print">
                       <a:extLst>
                         <a:ext uri="{28A0092B-C50C-407E-A947-70E740481C1C}">
                           <a14:useLocalDpi xmlns:a14="http://schemas.microsoft.com/office/drawing/2010/main" val="0"/>
@@ -1218,7 +1277,7 @@
                     </pic:cNvPicPr>
                   </pic:nvPicPr>
                   <pic:blipFill>
-                    <a:blip r:embed="rId20" cstate="print">
+                    <a:blip r:embed="rId21" cstate="print">
                       <a:extLst>
                         <a:ext uri="{28A0092B-C50C-407E-A947-70E740481C1C}">
                           <a14:useLocalDpi xmlns:a14="http://schemas.microsoft.com/office/drawing/2010/main" val="0"/>
@@ -1252,10 +1311,201 @@
     </w:p>
     <w:p>
       <w:r>
-        <w:t>Automating the Generation of beautifully Illustrated 3D Geometry.</w:t>
+        <w:t xml:space="preserve">Automating the Generation of beautifully </w:t>
+      </w:r>
+      <w:proofErr w:type="gramStart"/>
+      <w:r>
+        <w:t>Illustrated</w:t>
+      </w:r>
+      <w:proofErr w:type="gramEnd"/>
+      <w:r>
+        <w:t xml:space="preserve"> 3D Geometry.</w:t>
       </w:r>
       <w:bookmarkStart w:id="0" w:name="_GoBack"/>
       <w:bookmarkEnd w:id="0"/>
+    </w:p>
+    <w:p>
+      <w:hyperlink r:id="rId22" w:history="1">
+        <w:r>
+          <w:rPr>
+            <w:rStyle w:val="Hyperlink"/>
+          </w:rPr>
+          <w:t>https://bryce-summers.github.io/Design_Portfolio/pages/CraneDiagrams/Extracting_Curves_From_Subdivision_Surfaces.pdf</w:t>
+        </w:r>
+      </w:hyperlink>
+    </w:p>
+    <w:p>
+      <w:pPr>
+        <w:pStyle w:val="Title"/>
+      </w:pPr>
+      <w:r>
+        <w:lastRenderedPageBreak/>
+        <w:t>Scribble Segmentation</w:t>
+      </w:r>
+    </w:p>
+    <w:p>
+      <w:r>
+        <w:rPr>
+          <w:noProof/>
+        </w:rPr>
+        <w:drawing>
+          <wp:inline distT="0" distB="0" distL="0" distR="0" wp14:anchorId="08513CA3" wp14:editId="537C78AC">
+            <wp:extent cx="4997669" cy="4169249"/>
+            <wp:effectExtent l="0" t="0" r="0" b="3175"/>
+            <wp:docPr id="21" name="Picture 21" descr="alt text"/>
+            <wp:cNvGraphicFramePr>
+              <a:graphicFrameLocks xmlns:a="http://schemas.openxmlformats.org/drawingml/2006/main" noChangeAspect="1"/>
+            </wp:cNvGraphicFramePr>
+            <a:graphic xmlns:a="http://schemas.openxmlformats.org/drawingml/2006/main">
+              <a:graphicData uri="http://schemas.openxmlformats.org/drawingml/2006/picture">
+                <pic:pic xmlns:pic="http://schemas.openxmlformats.org/drawingml/2006/picture">
+                  <pic:nvPicPr>
+                    <pic:cNvPr id="0" name="Picture 3" descr="alt text"/>
+                    <pic:cNvPicPr>
+                      <a:picLocks noChangeAspect="1" noChangeArrowheads="1"/>
+                    </pic:cNvPicPr>
+                  </pic:nvPicPr>
+                  <pic:blipFill>
+                    <a:blip r:embed="rId23">
+                      <a:extLst>
+                        <a:ext uri="{28A0092B-C50C-407E-A947-70E740481C1C}">
+                          <a14:useLocalDpi xmlns:a14="http://schemas.microsoft.com/office/drawing/2010/main" val="0"/>
+                        </a:ext>
+                      </a:extLst>
+                    </a:blip>
+                    <a:srcRect/>
+                    <a:stretch>
+                      <a:fillRect/>
+                    </a:stretch>
+                  </pic:blipFill>
+                  <pic:spPr bwMode="auto">
+                    <a:xfrm>
+                      <a:off x="0" y="0"/>
+                      <a:ext cx="5003839" cy="4174397"/>
+                    </a:xfrm>
+                    <a:prstGeom prst="rect">
+                      <a:avLst/>
+                    </a:prstGeom>
+                    <a:noFill/>
+                    <a:ln>
+                      <a:noFill/>
+                    </a:ln>
+                  </pic:spPr>
+                </pic:pic>
+              </a:graphicData>
+            </a:graphic>
+          </wp:inline>
+        </w:drawing>
+      </w:r>
+    </w:p>
+    <w:p>
+      <w:proofErr w:type="gramStart"/>
+      <w:r>
+        <w:t>Algorithm that finds all of the faces demarcated by a planar curve.</w:t>
+      </w:r>
+      <w:proofErr w:type="gramEnd"/>
+      <w:r>
+        <w:t xml:space="preserve"> (FIXME: This picture is really ugly.) </w:t>
+      </w:r>
+    </w:p>
+    <w:p>
+      <w:hyperlink r:id="rId24" w:history="1">
+        <w:r>
+          <w:rPr>
+            <w:rStyle w:val="Hyperlink"/>
+          </w:rPr>
+          <w:t>https://github.com/Bryce-Summers/ofxScribbleSegmenter</w:t>
+        </w:r>
+      </w:hyperlink>
+    </w:p>
+    <w:p>
+      <w:r>
+        <w:br w:type="page"/>
+      </w:r>
+    </w:p>
+    <w:p>
+      <w:pPr>
+        <w:pStyle w:val="Title"/>
+      </w:pPr>
+      <w:r>
+        <w:lastRenderedPageBreak/>
+        <w:t>Domino Traveling Salesman Problem</w:t>
+      </w:r>
+    </w:p>
+    <w:p>
+      <w:r>
+        <w:rPr>
+          <w:noProof/>
+        </w:rPr>
+        <w:drawing>
+          <wp:inline distT="0" distB="0" distL="0" distR="0">
+            <wp:extent cx="8229600" cy="4114800"/>
+            <wp:effectExtent l="0" t="0" r="0" b="0"/>
+            <wp:docPr id="22" name="Picture 22" descr="alt text"/>
+            <wp:cNvGraphicFramePr>
+              <a:graphicFrameLocks xmlns:a="http://schemas.openxmlformats.org/drawingml/2006/main" noChangeAspect="1"/>
+            </wp:cNvGraphicFramePr>
+            <a:graphic xmlns:a="http://schemas.openxmlformats.org/drawingml/2006/main">
+              <a:graphicData uri="http://schemas.openxmlformats.org/drawingml/2006/picture">
+                <pic:pic xmlns:pic="http://schemas.openxmlformats.org/drawingml/2006/picture">
+                  <pic:nvPicPr>
+                    <pic:cNvPr id="0" name="Picture 18" descr="alt text"/>
+                    <pic:cNvPicPr>
+                      <a:picLocks noChangeAspect="1" noChangeArrowheads="1"/>
+                    </pic:cNvPicPr>
+                  </pic:nvPicPr>
+                  <pic:blipFill>
+                    <a:blip r:embed="rId25">
+                      <a:extLst>
+                        <a:ext uri="{28A0092B-C50C-407E-A947-70E740481C1C}">
+                          <a14:useLocalDpi xmlns:a14="http://schemas.microsoft.com/office/drawing/2010/main" val="0"/>
+                        </a:ext>
+                      </a:extLst>
+                    </a:blip>
+                    <a:srcRect/>
+                    <a:stretch>
+                      <a:fillRect/>
+                    </a:stretch>
+                  </pic:blipFill>
+                  <pic:spPr bwMode="auto">
+                    <a:xfrm>
+                      <a:off x="0" y="0"/>
+                      <a:ext cx="8229600" cy="4114800"/>
+                    </a:xfrm>
+                    <a:prstGeom prst="rect">
+                      <a:avLst/>
+                    </a:prstGeom>
+                    <a:noFill/>
+                    <a:ln>
+                      <a:noFill/>
+                    </a:ln>
+                  </pic:spPr>
+                </pic:pic>
+              </a:graphicData>
+            </a:graphic>
+          </wp:inline>
+        </w:drawing>
+      </w:r>
+    </w:p>
+    <w:p>
+      <w:proofErr w:type="gramStart"/>
+      <w:r>
+        <w:t>Solves the traveling salesman problem for a group of dominoes.</w:t>
+      </w:r>
+      <w:proofErr w:type="gramEnd"/>
+      <w:r>
+        <w:t xml:space="preserve"> </w:t>
+      </w:r>
+    </w:p>
+    <w:p>
+      <w:hyperlink r:id="rId26" w:history="1">
+        <w:r>
+          <w:rPr>
+            <w:rStyle w:val="Hyperlink"/>
+          </w:rPr>
+          <w:t>https://github.com/Bryce-Summers/ofxLaserTSP</w:t>
+        </w:r>
+      </w:hyperlink>
     </w:p>
     <w:sectPr>
       <w:pgSz w:w="15840" w:h="12240" w:orient="landscape"/>
@@ -1427,6 +1677,29 @@
     <w:name w:val="Normal"/>
     <w:qFormat/>
   </w:style>
+  <w:style w:type="paragraph" w:styleId="Heading1">
+    <w:name w:val="heading 1"/>
+    <w:basedOn w:val="Normal"/>
+    <w:next w:val="Normal"/>
+    <w:link w:val="Heading1Char"/>
+    <w:uiPriority w:val="9"/>
+    <w:qFormat/>
+    <w:rsid w:val="0057784C"/>
+    <w:pPr>
+      <w:keepNext/>
+      <w:keepLines/>
+      <w:spacing w:before="480" w:after="0"/>
+      <w:outlineLvl w:val="0"/>
+    </w:pPr>
+    <w:rPr>
+      <w:rFonts w:asciiTheme="majorHAnsi" w:eastAsiaTheme="majorEastAsia" w:hAnsiTheme="majorHAnsi" w:cstheme="majorBidi"/>
+      <w:b/>
+      <w:bCs/>
+      <w:color w:val="365F91" w:themeColor="accent1" w:themeShade="BF"/>
+      <w:sz w:val="28"/>
+      <w:szCs w:val="28"/>
+    </w:rPr>
+  </w:style>
   <w:style w:type="character" w:default="1" w:styleId="DefaultParagraphFont">
     <w:name w:val="Default Paragraph Font"/>
     <w:uiPriority w:val="1"/>
@@ -1544,6 +1817,32 @@
     <w:link w:val="Header"/>
     <w:uiPriority w:val="99"/>
     <w:rsid w:val="00CC4C86"/>
+  </w:style>
+  <w:style w:type="character" w:customStyle="1" w:styleId="Heading1Char">
+    <w:name w:val="Heading 1 Char"/>
+    <w:basedOn w:val="DefaultParagraphFont"/>
+    <w:link w:val="Heading1"/>
+    <w:uiPriority w:val="9"/>
+    <w:rsid w:val="0057784C"/>
+    <w:rPr>
+      <w:rFonts w:asciiTheme="majorHAnsi" w:eastAsiaTheme="majorEastAsia" w:hAnsiTheme="majorHAnsi" w:cstheme="majorBidi"/>
+      <w:b/>
+      <w:bCs/>
+      <w:color w:val="365F91" w:themeColor="accent1" w:themeShade="BF"/>
+      <w:sz w:val="28"/>
+      <w:szCs w:val="28"/>
+    </w:rPr>
+  </w:style>
+  <w:style w:type="character" w:styleId="Hyperlink">
+    <w:name w:val="Hyperlink"/>
+    <w:basedOn w:val="DefaultParagraphFont"/>
+    <w:uiPriority w:val="99"/>
+    <w:unhideWhenUsed/>
+    <w:rsid w:val="0057784C"/>
+    <w:rPr>
+      <w:color w:val="0000FF" w:themeColor="hyperlink"/>
+      <w:u w:val="single"/>
+    </w:rPr>
   </w:style>
 </w:styles>
 </file>
@@ -1708,6 +2007,29 @@
     <w:name w:val="Normal"/>
     <w:qFormat/>
   </w:style>
+  <w:style w:type="paragraph" w:styleId="Heading1">
+    <w:name w:val="heading 1"/>
+    <w:basedOn w:val="Normal"/>
+    <w:next w:val="Normal"/>
+    <w:link w:val="Heading1Char"/>
+    <w:uiPriority w:val="9"/>
+    <w:qFormat/>
+    <w:rsid w:val="0057784C"/>
+    <w:pPr>
+      <w:keepNext/>
+      <w:keepLines/>
+      <w:spacing w:before="480" w:after="0"/>
+      <w:outlineLvl w:val="0"/>
+    </w:pPr>
+    <w:rPr>
+      <w:rFonts w:asciiTheme="majorHAnsi" w:eastAsiaTheme="majorEastAsia" w:hAnsiTheme="majorHAnsi" w:cstheme="majorBidi"/>
+      <w:b/>
+      <w:bCs/>
+      <w:color w:val="365F91" w:themeColor="accent1" w:themeShade="BF"/>
+      <w:sz w:val="28"/>
+      <w:szCs w:val="28"/>
+    </w:rPr>
+  </w:style>
   <w:style w:type="character" w:default="1" w:styleId="DefaultParagraphFont">
     <w:name w:val="Default Paragraph Font"/>
     <w:uiPriority w:val="1"/>
@@ -1825,6 +2147,32 @@
     <w:link w:val="Header"/>
     <w:uiPriority w:val="99"/>
     <w:rsid w:val="00CC4C86"/>
+  </w:style>
+  <w:style w:type="character" w:customStyle="1" w:styleId="Heading1Char">
+    <w:name w:val="Heading 1 Char"/>
+    <w:basedOn w:val="DefaultParagraphFont"/>
+    <w:link w:val="Heading1"/>
+    <w:uiPriority w:val="9"/>
+    <w:rsid w:val="0057784C"/>
+    <w:rPr>
+      <w:rFonts w:asciiTheme="majorHAnsi" w:eastAsiaTheme="majorEastAsia" w:hAnsiTheme="majorHAnsi" w:cstheme="majorBidi"/>
+      <w:b/>
+      <w:bCs/>
+      <w:color w:val="365F91" w:themeColor="accent1" w:themeShade="BF"/>
+      <w:sz w:val="28"/>
+      <w:szCs w:val="28"/>
+    </w:rPr>
+  </w:style>
+  <w:style w:type="character" w:styleId="Hyperlink">
+    <w:name w:val="Hyperlink"/>
+    <w:basedOn w:val="DefaultParagraphFont"/>
+    <w:uiPriority w:val="99"/>
+    <w:unhideWhenUsed/>
+    <w:rsid w:val="0057784C"/>
+    <w:rPr>
+      <w:color w:val="0000FF" w:themeColor="hyperlink"/>
+      <w:u w:val="single"/>
+    </w:rPr>
   </w:style>
 </w:styles>
 </file>

</xml_diff>